<commit_message>
made a couple changes to the protocols
</commit_message>
<xml_diff>
--- a/Protocols/Chlorophyll.docx
+++ b/Protocols/Chlorophyll.docx
@@ -37,7 +37,31 @@
           <w:sz w:val="24"/>
           <w:szCs w:val="24"/>
         </w:rPr>
-        <w:t xml:space="preserve">Select intact (or most intact) leaf with even coloring across leaf, from the middle of the plant if possible. Cut leaf half on either side of the midvein. Label two petri dishes with the plant’s unique identifier and treatment (T- heat/cold treatment, C - control). Measure and record the chlorophyll content of both halves and place in the respective petri dishes. </w:t>
+        <w:t>Select intact (or most intact) leaf with even coloring across leaf, from the middle of the plant if possible.</w:t>
+      </w:r>
+      <w:r>
+        <w:rPr>
+          <w:rFonts w:ascii="Times New Roman" w:hAnsi="Times New Roman" w:cs="Times New Roman"/>
+          <w:sz w:val="24"/>
+          <w:szCs w:val="24"/>
+        </w:rPr>
+        <w:t xml:space="preserve"> </w:t>
+      </w:r>
+      <w:r>
+        <w:rPr>
+          <w:rFonts w:ascii="Times New Roman" w:hAnsi="Times New Roman" w:cs="Times New Roman"/>
+          <w:sz w:val="24"/>
+          <w:szCs w:val="24"/>
+        </w:rPr>
+        <w:t>Wash the upper and lower surfaces of the leaf and dry on a paper towel.</w:t>
+      </w:r>
+      <w:r>
+        <w:rPr>
+          <w:rFonts w:ascii="Times New Roman" w:hAnsi="Times New Roman" w:cs="Times New Roman"/>
+          <w:sz w:val="24"/>
+          <w:szCs w:val="24"/>
+        </w:rPr>
+        <w:t xml:space="preserve"> Cut leaf half on either side of the midvein. Label two petri dishes with the plant’s unique identifier and treatment (T- heat/cold treatment, C - control). Measure and record the chlorophyll content of both halves and place in the respective petri dishes. </w:t>
       </w:r>
     </w:p>
     <w:p>
@@ -163,7 +187,15 @@
           <w:sz w:val="24"/>
           <w:szCs w:val="24"/>
         </w:rPr>
-        <w:t xml:space="preserve"> in the fridge at 4</w:t>
+        <w:t xml:space="preserve"> in the fridge at 4°C for 1 hour, covered with a cardboard box to keep leaves in darkness. Transfer to freezer </w:t>
+      </w:r>
+      <w:r>
+        <w:rPr>
+          <w:rFonts w:ascii="Times New Roman" w:hAnsi="Times New Roman" w:cs="Times New Roman"/>
+          <w:sz w:val="24"/>
+          <w:szCs w:val="24"/>
+        </w:rPr>
+        <w:t>at -18</w:t>
       </w:r>
       <w:r>
         <w:rPr>
@@ -179,7 +211,63 @@
           <w:sz w:val="24"/>
           <w:szCs w:val="24"/>
         </w:rPr>
-        <w:t xml:space="preserve"> for 1 hour, covered with a cardboard box to keep leaves in darkness. Transfer to freezer and leave for 1 hour. Control petri dish remains at room temperature in complete darkness during the 2 hours of conditioning and freeze treatment. After the treatment, return all petri dishes to room temperature and allow to return to room temperature for 1 hour. Measure and record chlorophyll content of both halves.</w:t>
+        <w:t xml:space="preserve"> </w:t>
+      </w:r>
+      <w:r>
+        <w:rPr>
+          <w:rFonts w:ascii="Times New Roman" w:hAnsi="Times New Roman" w:cs="Times New Roman"/>
+          <w:sz w:val="24"/>
+          <w:szCs w:val="24"/>
+        </w:rPr>
+        <w:t xml:space="preserve">and leave for 1 hour. </w:t>
+      </w:r>
+      <w:r>
+        <w:rPr>
+          <w:rFonts w:ascii="Times New Roman" w:hAnsi="Times New Roman" w:cs="Times New Roman"/>
+          <w:sz w:val="24"/>
+          <w:szCs w:val="24"/>
+        </w:rPr>
+        <w:t>During this time, the c</w:t>
+      </w:r>
+      <w:r>
+        <w:rPr>
+          <w:rFonts w:ascii="Times New Roman" w:hAnsi="Times New Roman" w:cs="Times New Roman"/>
+          <w:sz w:val="24"/>
+          <w:szCs w:val="24"/>
+        </w:rPr>
+        <w:t>ontrol petri dish remains at room temperature in complete darkness. After the treatment, return all petri dishes to room temperature</w:t>
+      </w:r>
+      <w:r>
+        <w:rPr>
+          <w:rFonts w:ascii="Times New Roman" w:hAnsi="Times New Roman" w:cs="Times New Roman"/>
+          <w:sz w:val="24"/>
+          <w:szCs w:val="24"/>
+        </w:rPr>
+        <w:t xml:space="preserve"> and rest in darkness </w:t>
+      </w:r>
+      <w:r>
+        <w:rPr>
+          <w:rFonts w:ascii="Times New Roman" w:hAnsi="Times New Roman" w:cs="Times New Roman"/>
+          <w:sz w:val="24"/>
+          <w:szCs w:val="24"/>
+        </w:rPr>
+        <w:t xml:space="preserve">for </w:t>
+      </w:r>
+      <w:r>
+        <w:rPr>
+          <w:rFonts w:ascii="Times New Roman" w:hAnsi="Times New Roman" w:cs="Times New Roman"/>
+          <w:sz w:val="24"/>
+          <w:szCs w:val="24"/>
+        </w:rPr>
+        <w:t>2</w:t>
+      </w:r>
+      <w:r>
+        <w:rPr>
+          <w:rFonts w:ascii="Times New Roman" w:hAnsi="Times New Roman" w:cs="Times New Roman"/>
+          <w:sz w:val="24"/>
+          <w:szCs w:val="24"/>
+        </w:rPr>
+        <w:t xml:space="preserve"> hour. Measure and record chlorophyll content of both halves.</w:t>
       </w:r>
     </w:p>
     <w:sectPr>

</xml_diff>